<commit_message>
[REFACTO]Clean du code + Documentation
</commit_message>
<xml_diff>
--- a/Documentation/Documentation El Presidente.docx
+++ b/Documentation/Documentation El Presidente.docx
@@ -28,7 +28,6 @@
       <w:sdtEndPr>
         <w:rPr>
           <w:rFonts w:asciiTheme="minorHAnsi" w:eastAsiaTheme="minorHAnsi" w:hAnsiTheme="minorHAnsi" w:cstheme="minorBidi"/>
-          <w:b/>
           <w:bCs/>
           <w:color w:val="auto"/>
           <w:sz w:val="22"/>
@@ -65,7 +64,7 @@
           <w:r>
             <w:fldChar w:fldCharType="separate"/>
           </w:r>
-          <w:hyperlink w:anchor="_Toc65532900" w:history="1">
+          <w:hyperlink w:anchor="_Toc65860736" w:history="1">
             <w:r>
               <w:rPr>
                 <w:rStyle w:val="Lienhypertexte"/>
@@ -92,7 +91,7 @@
                 <w:noProof/>
                 <w:webHidden/>
               </w:rPr>
-              <w:instrText xml:space="preserve"> PAGEREF _Toc65532900 \h </w:instrText>
+              <w:instrText xml:space="preserve"> PAGEREF _Toc65860736 \h </w:instrText>
             </w:r>
             <w:r>
               <w:rPr>
@@ -134,7 +133,7 @@
               <w:noProof/>
             </w:rPr>
           </w:pPr>
-          <w:hyperlink w:anchor="_Toc65532901" w:history="1">
+          <w:hyperlink w:anchor="_Toc65860737" w:history="1">
             <w:r>
               <w:rPr>
                 <w:rStyle w:val="Lienhypertexte"/>
@@ -161,7 +160,7 @@
                 <w:noProof/>
                 <w:webHidden/>
               </w:rPr>
-              <w:instrText xml:space="preserve"> PAGEREF _Toc65532901 \h </w:instrText>
+              <w:instrText xml:space="preserve"> PAGEREF _Toc65860737 \h </w:instrText>
             </w:r>
             <w:r>
               <w:rPr>
@@ -203,7 +202,7 @@
               <w:noProof/>
             </w:rPr>
           </w:pPr>
-          <w:hyperlink w:anchor="_Toc65532902" w:history="1">
+          <w:hyperlink w:anchor="_Toc65860738" w:history="1">
             <w:r>
               <w:rPr>
                 <w:rStyle w:val="Lienhypertexte"/>
@@ -230,7 +229,7 @@
                 <w:noProof/>
                 <w:webHidden/>
               </w:rPr>
-              <w:instrText xml:space="preserve"> PAGEREF _Toc65532902 \h </w:instrText>
+              <w:instrText xml:space="preserve"> PAGEREF _Toc65860738 \h </w:instrText>
             </w:r>
             <w:r>
               <w:rPr>
@@ -272,7 +271,7 @@
               <w:noProof/>
             </w:rPr>
           </w:pPr>
-          <w:hyperlink w:anchor="_Toc65532903" w:history="1">
+          <w:hyperlink w:anchor="_Toc65860739" w:history="1">
             <w:r>
               <w:rPr>
                 <w:rStyle w:val="Lienhypertexte"/>
@@ -299,7 +298,7 @@
                 <w:noProof/>
                 <w:webHidden/>
               </w:rPr>
-              <w:instrText xml:space="preserve"> PAGEREF _Toc65532903 \h </w:instrText>
+              <w:instrText xml:space="preserve"> PAGEREF _Toc65860739 \h </w:instrText>
             </w:r>
             <w:r>
               <w:rPr>
@@ -341,7 +340,7 @@
               <w:noProof/>
             </w:rPr>
           </w:pPr>
-          <w:hyperlink w:anchor="_Toc65532904" w:history="1">
+          <w:hyperlink w:anchor="_Toc65860740" w:history="1">
             <w:r>
               <w:rPr>
                 <w:rStyle w:val="Lienhypertexte"/>
@@ -368,7 +367,7 @@
                 <w:noProof/>
                 <w:webHidden/>
               </w:rPr>
-              <w:instrText xml:space="preserve"> PAGEREF _Toc65532904 \h </w:instrText>
+              <w:instrText xml:space="preserve"> PAGEREF _Toc65860740 \h </w:instrText>
             </w:r>
             <w:r>
               <w:rPr>
@@ -410,7 +409,7 @@
               <w:noProof/>
             </w:rPr>
           </w:pPr>
-          <w:hyperlink w:anchor="_Toc65532905" w:history="1">
+          <w:hyperlink w:anchor="_Toc65860741" w:history="1">
             <w:r>
               <w:rPr>
                 <w:rStyle w:val="Lienhypertexte"/>
@@ -437,7 +436,7 @@
                 <w:noProof/>
                 <w:webHidden/>
               </w:rPr>
-              <w:instrText xml:space="preserve"> PAGEREF _Toc65532905 \h </w:instrText>
+              <w:instrText xml:space="preserve"> PAGEREF _Toc65860741 \h </w:instrText>
             </w:r>
             <w:r>
               <w:rPr>
@@ -479,7 +478,7 @@
               <w:noProof/>
             </w:rPr>
           </w:pPr>
-          <w:hyperlink w:anchor="_Toc65532906" w:history="1">
+          <w:hyperlink w:anchor="_Toc65860742" w:history="1">
             <w:r>
               <w:rPr>
                 <w:rStyle w:val="Lienhypertexte"/>
@@ -506,7 +505,7 @@
                 <w:noProof/>
                 <w:webHidden/>
               </w:rPr>
-              <w:instrText xml:space="preserve"> PAGEREF _Toc65532906 \h </w:instrText>
+              <w:instrText xml:space="preserve"> PAGEREF _Toc65860742 \h </w:instrText>
             </w:r>
             <w:r>
               <w:rPr>
@@ -548,7 +547,7 @@
               <w:noProof/>
             </w:rPr>
           </w:pPr>
-          <w:hyperlink w:anchor="_Toc65532907" w:history="1">
+          <w:hyperlink w:anchor="_Toc65860743" w:history="1">
             <w:r>
               <w:rPr>
                 <w:rStyle w:val="Lienhypertexte"/>
@@ -575,7 +574,7 @@
                 <w:noProof/>
                 <w:webHidden/>
               </w:rPr>
-              <w:instrText xml:space="preserve"> PAGEREF _Toc65532907 \h </w:instrText>
+              <w:instrText xml:space="preserve"> PAGEREF _Toc65860743 \h </w:instrText>
             </w:r>
             <w:r>
               <w:rPr>
@@ -617,7 +616,7 @@
               <w:noProof/>
             </w:rPr>
           </w:pPr>
-          <w:hyperlink w:anchor="_Toc65532908" w:history="1">
+          <w:hyperlink w:anchor="_Toc65860744" w:history="1">
             <w:r>
               <w:rPr>
                 <w:rStyle w:val="Lienhypertexte"/>
@@ -644,7 +643,7 @@
                 <w:noProof/>
                 <w:webHidden/>
               </w:rPr>
-              <w:instrText xml:space="preserve"> PAGEREF _Toc65532908 \h </w:instrText>
+              <w:instrText xml:space="preserve"> PAGEREF _Toc65860744 \h </w:instrText>
             </w:r>
             <w:r>
               <w:rPr>
@@ -686,7 +685,7 @@
               <w:noProof/>
             </w:rPr>
           </w:pPr>
-          <w:hyperlink w:anchor="_Toc65532909" w:history="1">
+          <w:hyperlink w:anchor="_Toc65860745" w:history="1">
             <w:r>
               <w:rPr>
                 <w:rStyle w:val="Lienhypertexte"/>
@@ -713,7 +712,7 @@
                 <w:noProof/>
                 <w:webHidden/>
               </w:rPr>
-              <w:instrText xml:space="preserve"> PAGEREF _Toc65532909 \h </w:instrText>
+              <w:instrText xml:space="preserve"> PAGEREF _Toc65860745 \h </w:instrText>
             </w:r>
             <w:r>
               <w:rPr>
@@ -755,7 +754,7 @@
               <w:noProof/>
             </w:rPr>
           </w:pPr>
-          <w:hyperlink w:anchor="_Toc65532910" w:history="1">
+          <w:hyperlink w:anchor="_Toc65860746" w:history="1">
             <w:r>
               <w:rPr>
                 <w:rStyle w:val="Lienhypertexte"/>
@@ -782,7 +781,7 @@
                 <w:noProof/>
                 <w:webHidden/>
               </w:rPr>
-              <w:instrText xml:space="preserve"> PAGEREF _Toc65532910 \h </w:instrText>
+              <w:instrText xml:space="preserve"> PAGEREF _Toc65860746 \h </w:instrText>
             </w:r>
             <w:r>
               <w:rPr>
@@ -824,7 +823,7 @@
               <w:noProof/>
             </w:rPr>
           </w:pPr>
-          <w:hyperlink w:anchor="_Toc65532911" w:history="1">
+          <w:hyperlink w:anchor="_Toc65860747" w:history="1">
             <w:r>
               <w:rPr>
                 <w:rStyle w:val="Lienhypertexte"/>
@@ -851,7 +850,7 @@
                 <w:noProof/>
                 <w:webHidden/>
               </w:rPr>
-              <w:instrText xml:space="preserve"> PAGEREF _Toc65532911 \h </w:instrText>
+              <w:instrText xml:space="preserve"> PAGEREF _Toc65860747 \h </w:instrText>
             </w:r>
             <w:r>
               <w:rPr>
@@ -871,7 +870,7 @@
                 <w:noProof/>
                 <w:webHidden/>
               </w:rPr>
-              <w:t>2</w:t>
+              <w:t>3</w:t>
             </w:r>
             <w:r>
               <w:rPr>
@@ -893,7 +892,7 @@
               <w:noProof/>
             </w:rPr>
           </w:pPr>
-          <w:hyperlink w:anchor="_Toc65532912" w:history="1">
+          <w:hyperlink w:anchor="_Toc65860748" w:history="1">
             <w:r>
               <w:rPr>
                 <w:rStyle w:val="Lienhypertexte"/>
@@ -920,7 +919,7 @@
                 <w:noProof/>
                 <w:webHidden/>
               </w:rPr>
-              <w:instrText xml:space="preserve"> PAGEREF _Toc65532912 \h </w:instrText>
+              <w:instrText xml:space="preserve"> PAGEREF _Toc65860748 \h </w:instrText>
             </w:r>
             <w:r>
               <w:rPr>
@@ -962,7 +961,7 @@
               <w:noProof/>
             </w:rPr>
           </w:pPr>
-          <w:hyperlink w:anchor="_Toc65532913" w:history="1">
+          <w:hyperlink w:anchor="_Toc65860749" w:history="1">
             <w:r>
               <w:rPr>
                 <w:rStyle w:val="Lienhypertexte"/>
@@ -989,7 +988,7 @@
                 <w:noProof/>
                 <w:webHidden/>
               </w:rPr>
-              <w:instrText xml:space="preserve"> PAGEREF _Toc65532913 \h </w:instrText>
+              <w:instrText xml:space="preserve"> PAGEREF _Toc65860749 \h </w:instrText>
             </w:r>
             <w:r>
               <w:rPr>
@@ -1031,7 +1030,7 @@
               <w:noProof/>
             </w:rPr>
           </w:pPr>
-          <w:hyperlink w:anchor="_Toc65532914" w:history="1">
+          <w:hyperlink w:anchor="_Toc65860750" w:history="1">
             <w:r>
               <w:rPr>
                 <w:rStyle w:val="Lienhypertexte"/>
@@ -1058,7 +1057,7 @@
                 <w:noProof/>
                 <w:webHidden/>
               </w:rPr>
-              <w:instrText xml:space="preserve"> PAGEREF _Toc65532914 \h </w:instrText>
+              <w:instrText xml:space="preserve"> PAGEREF _Toc65860750 \h </w:instrText>
             </w:r>
             <w:r>
               <w:rPr>
@@ -1100,7 +1099,7 @@
               <w:noProof/>
             </w:rPr>
           </w:pPr>
-          <w:hyperlink w:anchor="_Toc65532915" w:history="1">
+          <w:hyperlink w:anchor="_Toc65860751" w:history="1">
             <w:r>
               <w:rPr>
                 <w:rStyle w:val="Lienhypertexte"/>
@@ -1128,7 +1127,7 @@
                 <w:noProof/>
                 <w:webHidden/>
               </w:rPr>
-              <w:instrText xml:space="preserve"> PAGEREF _Toc65532915 \h </w:instrText>
+              <w:instrText xml:space="preserve"> PAGEREF _Toc65860751 \h </w:instrText>
             </w:r>
             <w:r>
               <w:rPr>
@@ -1148,7 +1147,217 @@
                 <w:noProof/>
                 <w:webHidden/>
               </w:rPr>
-              <w:t>4</w:t>
+              <w:t>5</w:t>
+            </w:r>
+            <w:r>
+              <w:rPr>
+                <w:noProof/>
+                <w:webHidden/>
+              </w:rPr>
+              <w:fldChar w:fldCharType="end"/>
+            </w:r>
+          </w:hyperlink>
+        </w:p>
+        <w:p>
+          <w:pPr>
+            <w:pStyle w:val="TM3"/>
+            <w:tabs>
+              <w:tab w:val="right" w:leader="dot" w:pos="9016"/>
+            </w:tabs>
+            <w:rPr>
+              <w:rFonts w:cstheme="minorBidi"/>
+              <w:noProof/>
+            </w:rPr>
+          </w:pPr>
+          <w:hyperlink w:anchor="_Toc65860752" w:history="1">
+            <w:r>
+              <w:rPr>
+                <w:rStyle w:val="Lienhypertexte"/>
+                <w:noProof/>
+                <w:lang w:val="en-US"/>
+              </w:rPr>
+              <w:t>RandomRepartitionMethod</w:t>
+            </w:r>
+            <w:r>
+              <w:rPr>
+                <w:noProof/>
+                <w:webHidden/>
+              </w:rPr>
+              <w:tab/>
+            </w:r>
+            <w:r>
+              <w:rPr>
+                <w:noProof/>
+                <w:webHidden/>
+              </w:rPr>
+              <w:fldChar w:fldCharType="begin"/>
+            </w:r>
+            <w:r>
+              <w:rPr>
+                <w:noProof/>
+                <w:webHidden/>
+              </w:rPr>
+              <w:instrText xml:space="preserve"> PAGEREF _Toc65860752 \h </w:instrText>
+            </w:r>
+            <w:r>
+              <w:rPr>
+                <w:noProof/>
+                <w:webHidden/>
+              </w:rPr>
+            </w:r>
+            <w:r>
+              <w:rPr>
+                <w:noProof/>
+                <w:webHidden/>
+              </w:rPr>
+              <w:fldChar w:fldCharType="separate"/>
+            </w:r>
+            <w:r>
+              <w:rPr>
+                <w:noProof/>
+                <w:webHidden/>
+              </w:rPr>
+              <w:t>5</w:t>
+            </w:r>
+            <w:r>
+              <w:rPr>
+                <w:noProof/>
+                <w:webHidden/>
+              </w:rPr>
+              <w:fldChar w:fldCharType="end"/>
+            </w:r>
+          </w:hyperlink>
+        </w:p>
+        <w:p>
+          <w:pPr>
+            <w:pStyle w:val="TM3"/>
+            <w:tabs>
+              <w:tab w:val="right" w:leader="dot" w:pos="9016"/>
+            </w:tabs>
+            <w:rPr>
+              <w:rFonts w:cstheme="minorBidi"/>
+              <w:noProof/>
+            </w:rPr>
+          </w:pPr>
+          <w:hyperlink w:anchor="_Toc65860753" w:history="1">
+            <w:r>
+              <w:rPr>
+                <w:rStyle w:val="Lienhypertexte"/>
+                <w:noProof/>
+                <w:lang w:val="en-US"/>
+              </w:rPr>
+              <w:t>MostPartisansRepartitionMethod</w:t>
+            </w:r>
+            <w:r>
+              <w:rPr>
+                <w:noProof/>
+                <w:webHidden/>
+              </w:rPr>
+              <w:tab/>
+            </w:r>
+            <w:r>
+              <w:rPr>
+                <w:noProof/>
+                <w:webHidden/>
+              </w:rPr>
+              <w:fldChar w:fldCharType="begin"/>
+            </w:r>
+            <w:r>
+              <w:rPr>
+                <w:noProof/>
+                <w:webHidden/>
+              </w:rPr>
+              <w:instrText xml:space="preserve"> PAGEREF _Toc65860753 \h </w:instrText>
+            </w:r>
+            <w:r>
+              <w:rPr>
+                <w:noProof/>
+                <w:webHidden/>
+              </w:rPr>
+            </w:r>
+            <w:r>
+              <w:rPr>
+                <w:noProof/>
+                <w:webHidden/>
+              </w:rPr>
+              <w:fldChar w:fldCharType="separate"/>
+            </w:r>
+            <w:r>
+              <w:rPr>
+                <w:noProof/>
+                <w:webHidden/>
+              </w:rPr>
+              <w:t>5</w:t>
+            </w:r>
+            <w:r>
+              <w:rPr>
+                <w:noProof/>
+                <w:webHidden/>
+              </w:rPr>
+              <w:fldChar w:fldCharType="end"/>
+            </w:r>
+          </w:hyperlink>
+        </w:p>
+        <w:p>
+          <w:pPr>
+            <w:pStyle w:val="TM3"/>
+            <w:tabs>
+              <w:tab w:val="right" w:leader="dot" w:pos="9016"/>
+            </w:tabs>
+            <w:rPr>
+              <w:rFonts w:cstheme="minorBidi"/>
+              <w:noProof/>
+            </w:rPr>
+          </w:pPr>
+          <w:hyperlink w:anchor="_Toc65860754" w:history="1">
+            <w:r>
+              <w:rPr>
+                <w:rStyle w:val="Lienhypertexte"/>
+                <w:noProof/>
+                <w:lang w:val="en-US"/>
+              </w:rPr>
+              <w:t>LessPartisansRepartitionMethod</w:t>
+            </w:r>
+            <w:r>
+              <w:rPr>
+                <w:noProof/>
+                <w:webHidden/>
+              </w:rPr>
+              <w:tab/>
+            </w:r>
+            <w:r>
+              <w:rPr>
+                <w:noProof/>
+                <w:webHidden/>
+              </w:rPr>
+              <w:fldChar w:fldCharType="begin"/>
+            </w:r>
+            <w:r>
+              <w:rPr>
+                <w:noProof/>
+                <w:webHidden/>
+              </w:rPr>
+              <w:instrText xml:space="preserve"> PAGEREF _Toc65860754 \h </w:instrText>
+            </w:r>
+            <w:r>
+              <w:rPr>
+                <w:noProof/>
+                <w:webHidden/>
+              </w:rPr>
+            </w:r>
+            <w:r>
+              <w:rPr>
+                <w:noProof/>
+                <w:webHidden/>
+              </w:rPr>
+              <w:fldChar w:fldCharType="separate"/>
+            </w:r>
+            <w:r>
+              <w:rPr>
+                <w:noProof/>
+                <w:webHidden/>
+              </w:rPr>
+              <w:t>5</w:t>
             </w:r>
             <w:r>
               <w:rPr>
@@ -1170,13 +1379,14 @@
               <w:noProof/>
             </w:rPr>
           </w:pPr>
-          <w:hyperlink w:anchor="_Toc65532916" w:history="1">
+          <w:hyperlink w:anchor="_Toc65860755" w:history="1">
             <w:r>
               <w:rPr>
                 <w:rStyle w:val="Lienhypertexte"/>
                 <w:noProof/>
-              </w:rPr>
-              <w:t>JsonEventsRepository</w:t>
+                <w:lang w:val="en-US"/>
+              </w:rPr>
+              <w:t>JsonScenariosRepository</w:t>
             </w:r>
             <w:r>
               <w:rPr>
@@ -1197,7 +1407,7 @@
                 <w:noProof/>
                 <w:webHidden/>
               </w:rPr>
-              <w:instrText xml:space="preserve"> PAGEREF _Toc65532916 \h </w:instrText>
+              <w:instrText xml:space="preserve"> PAGEREF _Toc65860755 \h </w:instrText>
             </w:r>
             <w:r>
               <w:rPr>
@@ -1217,7 +1427,7 @@
                 <w:noProof/>
                 <w:webHidden/>
               </w:rPr>
-              <w:t>4</w:t>
+              <w:t>6</w:t>
             </w:r>
             <w:r>
               <w:rPr>
@@ -1239,13 +1449,14 @@
               <w:noProof/>
             </w:rPr>
           </w:pPr>
-          <w:hyperlink w:anchor="_Toc65532917" w:history="1">
+          <w:hyperlink w:anchor="_Toc65860756" w:history="1">
             <w:r>
               <w:rPr>
                 <w:rStyle w:val="Lienhypertexte"/>
                 <w:noProof/>
-              </w:rPr>
-              <w:t>JsonScenariosRepository</w:t>
+                <w:lang w:val="en-US"/>
+              </w:rPr>
+              <w:t>JsonEventsRepository</w:t>
             </w:r>
             <w:r>
               <w:rPr>
@@ -1266,7 +1477,7 @@
                 <w:noProof/>
                 <w:webHidden/>
               </w:rPr>
-              <w:instrText xml:space="preserve"> PAGEREF _Toc65532917 \h </w:instrText>
+              <w:instrText xml:space="preserve"> PAGEREF _Toc65860756 \h </w:instrText>
             </w:r>
             <w:r>
               <w:rPr>
@@ -1286,214 +1497,7 @@
                 <w:noProof/>
                 <w:webHidden/>
               </w:rPr>
-              <w:t>4</w:t>
-            </w:r>
-            <w:r>
-              <w:rPr>
-                <w:noProof/>
-                <w:webHidden/>
-              </w:rPr>
-              <w:fldChar w:fldCharType="end"/>
-            </w:r>
-          </w:hyperlink>
-        </w:p>
-        <w:p>
-          <w:pPr>
-            <w:pStyle w:val="TM1"/>
-            <w:tabs>
-              <w:tab w:val="right" w:leader="dot" w:pos="9016"/>
-            </w:tabs>
-            <w:rPr>
-              <w:rFonts w:cstheme="minorBidi"/>
-              <w:noProof/>
-            </w:rPr>
-          </w:pPr>
-          <w:hyperlink w:anchor="_Toc65532918" w:history="1">
-            <w:r>
-              <w:rPr>
-                <w:rStyle w:val="Lienhypertexte"/>
-                <w:noProof/>
-              </w:rPr>
-              <w:t>Description Design patterns</w:t>
-            </w:r>
-            <w:r>
-              <w:rPr>
-                <w:noProof/>
-                <w:webHidden/>
-              </w:rPr>
-              <w:tab/>
-            </w:r>
-            <w:r>
-              <w:rPr>
-                <w:noProof/>
-                <w:webHidden/>
-              </w:rPr>
-              <w:fldChar w:fldCharType="begin"/>
-            </w:r>
-            <w:r>
-              <w:rPr>
-                <w:noProof/>
-                <w:webHidden/>
-              </w:rPr>
-              <w:instrText xml:space="preserve"> PAGEREF _Toc65532918 \h </w:instrText>
-            </w:r>
-            <w:r>
-              <w:rPr>
-                <w:noProof/>
-                <w:webHidden/>
-              </w:rPr>
-            </w:r>
-            <w:r>
-              <w:rPr>
-                <w:noProof/>
-                <w:webHidden/>
-              </w:rPr>
-              <w:fldChar w:fldCharType="separate"/>
-            </w:r>
-            <w:r>
-              <w:rPr>
-                <w:noProof/>
-                <w:webHidden/>
-              </w:rPr>
-              <w:t>4</w:t>
-            </w:r>
-            <w:r>
-              <w:rPr>
-                <w:noProof/>
-                <w:webHidden/>
-              </w:rPr>
-              <w:fldChar w:fldCharType="end"/>
-            </w:r>
-          </w:hyperlink>
-        </w:p>
-        <w:p>
-          <w:pPr>
-            <w:pStyle w:val="TM1"/>
-            <w:tabs>
-              <w:tab w:val="right" w:leader="dot" w:pos="9016"/>
-            </w:tabs>
-            <w:rPr>
-              <w:rFonts w:cstheme="minorBidi"/>
-              <w:noProof/>
-            </w:rPr>
-          </w:pPr>
-          <w:hyperlink w:anchor="_Toc65532919" w:history="1">
-            <w:r>
-              <w:rPr>
-                <w:rStyle w:val="Lienhypertexte"/>
-                <w:noProof/>
-              </w:rPr>
-              <w:t>Schémas</w:t>
-            </w:r>
-            <w:r>
-              <w:rPr>
-                <w:noProof/>
-                <w:webHidden/>
-              </w:rPr>
-              <w:tab/>
-            </w:r>
-            <w:r>
-              <w:rPr>
-                <w:noProof/>
-                <w:webHidden/>
-              </w:rPr>
-              <w:fldChar w:fldCharType="begin"/>
-            </w:r>
-            <w:r>
-              <w:rPr>
-                <w:noProof/>
-                <w:webHidden/>
-              </w:rPr>
-              <w:instrText xml:space="preserve"> PAGEREF _Toc65532919 \h </w:instrText>
-            </w:r>
-            <w:r>
-              <w:rPr>
-                <w:noProof/>
-                <w:webHidden/>
-              </w:rPr>
-            </w:r>
-            <w:r>
-              <w:rPr>
-                <w:noProof/>
-                <w:webHidden/>
-              </w:rPr>
-              <w:fldChar w:fldCharType="separate"/>
-            </w:r>
-            <w:r>
-              <w:rPr>
-                <w:noProof/>
-                <w:webHidden/>
-              </w:rPr>
-              <w:t>4</w:t>
-            </w:r>
-            <w:r>
-              <w:rPr>
-                <w:noProof/>
-                <w:webHidden/>
-              </w:rPr>
-              <w:fldChar w:fldCharType="end"/>
-            </w:r>
-          </w:hyperlink>
-        </w:p>
-        <w:p>
-          <w:pPr>
-            <w:pStyle w:val="TM1"/>
-            <w:tabs>
-              <w:tab w:val="right" w:leader="dot" w:pos="9016"/>
-            </w:tabs>
-            <w:rPr>
-              <w:rFonts w:cstheme="minorBidi"/>
-              <w:noProof/>
-            </w:rPr>
-          </w:pPr>
-          <w:hyperlink w:anchor="_Toc65532920" w:history="1">
-            <w:r>
-              <w:rPr>
-                <w:rStyle w:val="Lienhypertexte"/>
-                <w:noProof/>
-              </w:rPr>
-              <w:t>Exemples pour appréhender la solution</w:t>
-            </w:r>
-            <w:r>
-              <w:rPr>
-                <w:noProof/>
-                <w:webHidden/>
-              </w:rPr>
-              <w:tab/>
-            </w:r>
-            <w:r>
-              <w:rPr>
-                <w:noProof/>
-                <w:webHidden/>
-              </w:rPr>
-              <w:fldChar w:fldCharType="begin"/>
-            </w:r>
-            <w:r>
-              <w:rPr>
-                <w:noProof/>
-                <w:webHidden/>
-              </w:rPr>
-              <w:instrText xml:space="preserve"> PAGEREF _Toc65532920 \h </w:instrText>
-            </w:r>
-            <w:r>
-              <w:rPr>
-                <w:noProof/>
-                <w:webHidden/>
-              </w:rPr>
-            </w:r>
-            <w:r>
-              <w:rPr>
-                <w:noProof/>
-                <w:webHidden/>
-              </w:rPr>
-              <w:fldChar w:fldCharType="separate"/>
-            </w:r>
-            <w:r>
-              <w:rPr>
-                <w:noProof/>
-                <w:webHidden/>
-              </w:rPr>
-              <w:t>4</w:t>
+              <w:t>6</w:t>
             </w:r>
             <w:r>
               <w:rPr>
@@ -1524,7 +1528,7 @@
       <w:pPr>
         <w:pStyle w:val="Titre1"/>
       </w:pPr>
-      <w:bookmarkStart w:id="0" w:name="_Toc65532900"/>
+      <w:bookmarkStart w:id="0" w:name="_Toc65860736"/>
       <w:r>
         <w:lastRenderedPageBreak/>
         <w:t>Choix d’implémentation</w:t>
@@ -1535,13 +1539,12 @@
       <w:pPr>
         <w:pStyle w:val="Titre2"/>
       </w:pPr>
-      <w:bookmarkStart w:id="1" w:name="_Toc65532901"/>
+      <w:bookmarkStart w:id="1" w:name="_Toc65860737"/>
       <w:r>
         <w:t>Structure de l’application</w:t>
       </w:r>
       <w:bookmarkEnd w:id="1"/>
     </w:p>
-    <w:p/>
     <w:p>
       <w:r>
         <w:t>Notre application El-Presidente est découpée en plusieurs packages ayant chacun un rôle précis.</w:t>
@@ -1551,7 +1554,7 @@
       <w:pPr>
         <w:pStyle w:val="Titre3"/>
       </w:pPr>
-      <w:bookmarkStart w:id="2" w:name="_Toc65532902"/>
+      <w:bookmarkStart w:id="2" w:name="_Toc65860738"/>
       <w:r>
         <w:t>Application</w:t>
       </w:r>
@@ -1566,11 +1569,13 @@
       <w:pPr>
         <w:pStyle w:val="Titre3"/>
       </w:pPr>
-      <w:bookmarkStart w:id="3" w:name="_Toc65532903"/>
+      <w:bookmarkStart w:id="3" w:name="_Toc65860739"/>
+      <w:proofErr w:type="spellStart"/>
       <w:r>
         <w:t>ConsoleInput</w:t>
       </w:r>
       <w:bookmarkEnd w:id="3"/>
+      <w:proofErr w:type="spellEnd"/>
     </w:p>
     <w:p>
       <w:r>
@@ -1581,11 +1586,13 @@
       <w:pPr>
         <w:pStyle w:val="Titre3"/>
       </w:pPr>
-      <w:bookmarkStart w:id="4" w:name="_Toc65532904"/>
+      <w:bookmarkStart w:id="4" w:name="_Toc65860740"/>
+      <w:proofErr w:type="spellStart"/>
       <w:r>
         <w:t>ConsoleOutput</w:t>
       </w:r>
       <w:bookmarkEnd w:id="4"/>
+      <w:proofErr w:type="spellEnd"/>
     </w:p>
     <w:p>
       <w:r>
@@ -1596,11 +1603,13 @@
       <w:pPr>
         <w:pStyle w:val="Titre3"/>
       </w:pPr>
-      <w:bookmarkStart w:id="5" w:name="_Toc65532905"/>
+      <w:bookmarkStart w:id="5" w:name="_Toc65860741"/>
+      <w:proofErr w:type="spellStart"/>
       <w:r>
         <w:t>Core</w:t>
       </w:r>
       <w:bookmarkEnd w:id="5"/>
+      <w:proofErr w:type="spellEnd"/>
     </w:p>
     <w:p>
       <w:r>
@@ -1656,8 +1665,13 @@
           <w:numId w:val="1"/>
         </w:numPr>
       </w:pPr>
-      <w:r>
-        <w:t>EventParsers (contient toutes les classes servant à parser les événements</w:t>
+      <w:proofErr w:type="spellStart"/>
+      <w:r>
+        <w:t>EventParsers</w:t>
+      </w:r>
+      <w:proofErr w:type="spellEnd"/>
+      <w:r>
+        <w:t xml:space="preserve"> (contient toutes les classes servant à parser les événements</w:t>
       </w:r>
       <w:r>
         <w:t xml:space="preserve"> json</w:t>
@@ -1734,8 +1748,13 @@
           <w:numId w:val="1"/>
         </w:numPr>
       </w:pPr>
-      <w:r>
-        <w:t>ScenarioParsers (contient toutes les classes servant à parser les scénarios</w:t>
+      <w:proofErr w:type="spellStart"/>
+      <w:r>
+        <w:t>ScenarioParsers</w:t>
+      </w:r>
+      <w:proofErr w:type="spellEnd"/>
+      <w:r>
+        <w:t xml:space="preserve"> (contient toutes les classes servant à parser les scénarios</w:t>
       </w:r>
       <w:r>
         <w:t xml:space="preserve"> json</w:t>
@@ -1748,26 +1767,38 @@
       <w:pPr>
         <w:pStyle w:val="Titre3"/>
       </w:pPr>
-      <w:bookmarkStart w:id="6" w:name="_Toc65532906"/>
+      <w:bookmarkStart w:id="6" w:name="_Toc65860742"/>
+      <w:proofErr w:type="spellStart"/>
       <w:r>
         <w:t>IndexOfFactionRecuperationMethod</w:t>
       </w:r>
       <w:bookmarkEnd w:id="6"/>
-    </w:p>
-    <w:p>
-      <w:r>
-        <w:t>Ce package contient les différentes méthodes de récupération d’id de faction au moment de l’ajout/suppression de partisans</w:t>
+      <w:proofErr w:type="spellEnd"/>
+    </w:p>
+    <w:p>
+      <w:r>
+        <w:t xml:space="preserve">Ce package contient les différentes méthodes de récupération </w:t>
+      </w:r>
+      <w:proofErr w:type="spellStart"/>
+      <w:r>
+        <w:t>d’id</w:t>
+      </w:r>
+      <w:proofErr w:type="spellEnd"/>
+      <w:r>
+        <w:t xml:space="preserve"> de faction au moment de l’ajout/suppression de partisans</w:t>
       </w:r>
     </w:p>
     <w:p>
       <w:pPr>
         <w:pStyle w:val="Titre3"/>
       </w:pPr>
-      <w:bookmarkStart w:id="7" w:name="_Toc65532907"/>
+      <w:bookmarkStart w:id="7" w:name="_Toc65860743"/>
+      <w:proofErr w:type="spellStart"/>
       <w:r>
         <w:t>JsonEventsRepository</w:t>
       </w:r>
       <w:bookmarkEnd w:id="7"/>
+      <w:proofErr w:type="spellEnd"/>
     </w:p>
     <w:p>
       <w:r>
@@ -1778,11 +1809,13 @@
       <w:pPr>
         <w:pStyle w:val="Titre3"/>
       </w:pPr>
-      <w:bookmarkStart w:id="8" w:name="_Toc65532908"/>
+      <w:bookmarkStart w:id="8" w:name="_Toc65860744"/>
+      <w:proofErr w:type="spellStart"/>
       <w:r>
         <w:t>JsonScenariosRepository</w:t>
       </w:r>
       <w:bookmarkEnd w:id="8"/>
+      <w:proofErr w:type="spellEnd"/>
     </w:p>
     <w:p>
       <w:r>
@@ -1793,7 +1826,7 @@
       <w:pPr>
         <w:pStyle w:val="Titre2"/>
       </w:pPr>
-      <w:bookmarkStart w:id="9" w:name="_Toc65532909"/>
+      <w:bookmarkStart w:id="9" w:name="_Toc65860745"/>
       <w:r>
         <w:t>Implémentation des bonus</w:t>
       </w:r>
@@ -1803,7 +1836,7 @@
       <w:pPr>
         <w:pStyle w:val="Titre3"/>
       </w:pPr>
-      <w:bookmarkStart w:id="10" w:name="_Toc65532910"/>
+      <w:bookmarkStart w:id="10" w:name="_Toc65860746"/>
       <w:r>
         <w:t>Choix d’événements différents selon la difficulté de la partie</w:t>
       </w:r>
@@ -1818,8 +1851,9 @@
       <w:pPr>
         <w:pStyle w:val="Titre3"/>
       </w:pPr>
-      <w:bookmarkStart w:id="11" w:name="_Toc65532911"/>
-      <w:r>
+      <w:bookmarkStart w:id="11" w:name="_Toc65860747"/>
+      <w:r>
+        <w:lastRenderedPageBreak/>
         <w:t>Répartition des partisans selon méthodes/algorithmes différents</w:t>
       </w:r>
       <w:bookmarkEnd w:id="11"/>
@@ -1837,18 +1871,24 @@
     </w:p>
     <w:p>
       <w:r>
-        <w:lastRenderedPageBreak/>
-        <w:t>Cet algorithme est renseigné dans la classe Isle au niveau de l’attribut i</w:t>
+        <w:t xml:space="preserve">Cet algorithme est renseigné dans la classe Isle au niveau de l’attribut </w:t>
+      </w:r>
+      <w:proofErr w:type="spellStart"/>
+      <w:r>
+        <w:t>i</w:t>
       </w:r>
       <w:r>
         <w:t>ndexOfFactionRecuperationMethod</w:t>
       </w:r>
+      <w:proofErr w:type="spellEnd"/>
       <w:r>
         <w:t xml:space="preserve"> étant du type de la méthode choisie parmi une des classes implémentées dans le package </w:t>
       </w:r>
+      <w:proofErr w:type="spellStart"/>
       <w:r>
         <w:t>IndexOfFactionRecuperationMethod</w:t>
       </w:r>
+      <w:proofErr w:type="spellEnd"/>
       <w:r>
         <w:t>.</w:t>
       </w:r>
@@ -1857,7 +1897,7 @@
       <w:pPr>
         <w:pStyle w:val="Titre1"/>
       </w:pPr>
-      <w:bookmarkStart w:id="12" w:name="_Toc65532912"/>
+      <w:bookmarkStart w:id="12" w:name="_Toc65860748"/>
       <w:r>
         <w:t>Description algorithmes</w:t>
       </w:r>
@@ -1867,7 +1907,7 @@
       <w:pPr>
         <w:pStyle w:val="Titre2"/>
       </w:pPr>
-      <w:bookmarkStart w:id="13" w:name="_Toc65532913"/>
+      <w:bookmarkStart w:id="13" w:name="_Toc65860749"/>
       <w:r>
         <w:t>Application</w:t>
       </w:r>
@@ -2154,6 +2194,7 @@
         </w:numPr>
       </w:pPr>
       <w:r>
+        <w:lastRenderedPageBreak/>
         <w:t>Affichage des actions possibles (pot de vin, marché alimentaire, bilan)</w:t>
       </w:r>
     </w:p>
@@ -2209,12 +2250,13 @@
       <w:pPr>
         <w:pStyle w:val="Titre2"/>
       </w:pPr>
-      <w:bookmarkStart w:id="14" w:name="_Toc65532914"/>
-      <w:r>
-        <w:lastRenderedPageBreak/>
+      <w:bookmarkStart w:id="14" w:name="_Toc65860750"/>
+      <w:proofErr w:type="spellStart"/>
+      <w:r>
         <w:t>Core</w:t>
       </w:r>
       <w:bookmarkEnd w:id="14"/>
+      <w:proofErr w:type="spellEnd"/>
     </w:p>
     <w:p>
       <w:r>
@@ -2282,8 +2324,16 @@
         <w:rPr>
           <w:lang w:val="en-US"/>
         </w:rPr>
-        <w:t>1 point par trésorerie</w:t>
-      </w:r>
+        <w:t xml:space="preserve">1 point par </w:t>
+      </w:r>
+      <w:proofErr w:type="spellStart"/>
+      <w:r>
+        <w:rPr>
+          <w:lang w:val="en-US"/>
+        </w:rPr>
+        <w:t>trésorerie</w:t>
+      </w:r>
+      <w:proofErr w:type="spellEnd"/>
     </w:p>
     <w:p>
       <w:pPr>
@@ -2594,6 +2644,7 @@
         </w:numPr>
       </w:pPr>
       <w:r>
+        <w:lastRenderedPageBreak/>
         <w:t xml:space="preserve">Natalité entre 1 et 10 % </w:t>
       </w:r>
       <w:r>
@@ -2644,7 +2695,6 @@
         </w:numPr>
       </w:pPr>
       <w:r>
-        <w:lastRenderedPageBreak/>
         <w:t>Vérification qu’au moins une faction peut bénéficier d’un pot de vin avec la trésorerie actuelle</w:t>
       </w:r>
     </w:p>
@@ -2851,7 +2901,8 @@
           <w:lang w:val="en-US"/>
         </w:rPr>
       </w:pPr>
-      <w:bookmarkStart w:id="15" w:name="_Toc65532915"/>
+      <w:bookmarkStart w:id="15" w:name="_Toc65860751"/>
+      <w:proofErr w:type="spellStart"/>
       <w:r>
         <w:rPr>
           <w:lang w:val="en-US"/>
@@ -2859,20 +2910,118 @@
         <w:t>IndexOfFactionRecuperationMethod</w:t>
       </w:r>
       <w:bookmarkEnd w:id="15"/>
-    </w:p>
-    <w:p>
-      <w:pPr>
+      <w:proofErr w:type="spellEnd"/>
+    </w:p>
+    <w:p>
+      <w:pPr>
+        <w:pStyle w:val="Titre3"/>
         <w:rPr>
           <w:lang w:val="en-US"/>
         </w:rPr>
       </w:pPr>
+      <w:bookmarkStart w:id="16" w:name="_Toc65860752"/>
+      <w:proofErr w:type="spellStart"/>
       <w:r>
         <w:rPr>
           <w:lang w:val="en-US"/>
         </w:rPr>
-        <w:t>TODO</w:t>
-      </w:r>
-      <w:bookmarkStart w:id="16" w:name="_Toc65532917"/>
+        <w:t>RandomRepartitionMethod</w:t>
+      </w:r>
+      <w:bookmarkEnd w:id="16"/>
+      <w:proofErr w:type="spellEnd"/>
+    </w:p>
+    <w:p>
+      <w:pPr>
+        <w:pStyle w:val="Paragraphedeliste"/>
+        <w:numPr>
+          <w:ilvl w:val="0"/>
+          <w:numId w:val="13"/>
+        </w:numPr>
+      </w:pPr>
+      <w:r>
+        <w:t xml:space="preserve">Retourne </w:t>
+      </w:r>
+      <w:r>
+        <w:t>un indice</w:t>
+      </w:r>
+      <w:r>
+        <w:t xml:space="preserve"> aléatoire </w:t>
+      </w:r>
+      <w:r>
+        <w:t>entre les indices des factions</w:t>
+      </w:r>
+    </w:p>
+    <w:p>
+      <w:pPr>
+        <w:pStyle w:val="Titre3"/>
+        <w:rPr>
+          <w:lang w:val="en-US"/>
+        </w:rPr>
+      </w:pPr>
+      <w:bookmarkStart w:id="17" w:name="_Toc65860753"/>
+      <w:proofErr w:type="spellStart"/>
+      <w:r>
+        <w:rPr>
+          <w:lang w:val="en-US"/>
+        </w:rPr>
+        <w:t>MostPartisansRepartitionMethod</w:t>
+      </w:r>
+      <w:bookmarkEnd w:id="17"/>
+      <w:proofErr w:type="spellEnd"/>
+    </w:p>
+    <w:p>
+      <w:pPr>
+        <w:pStyle w:val="Paragraphedeliste"/>
+        <w:numPr>
+          <w:ilvl w:val="0"/>
+          <w:numId w:val="13"/>
+        </w:numPr>
+      </w:pPr>
+      <w:r>
+        <w:t>Retourne l’indice de la f</w:t>
+      </w:r>
+      <w:r>
+        <w:t>action avec le plus de partisans</w:t>
+      </w:r>
+    </w:p>
+    <w:p>
+      <w:pPr>
+        <w:pStyle w:val="Titre3"/>
+        <w:rPr>
+          <w:lang w:val="en-US"/>
+        </w:rPr>
+      </w:pPr>
+      <w:bookmarkStart w:id="18" w:name="_Toc65860754"/>
+      <w:proofErr w:type="spellStart"/>
+      <w:r>
+        <w:rPr>
+          <w:lang w:val="en-US"/>
+        </w:rPr>
+        <w:t>Less</w:t>
+      </w:r>
+      <w:r>
+        <w:rPr>
+          <w:lang w:val="en-US"/>
+        </w:rPr>
+        <w:t>PartisansRepartitionMethod</w:t>
+      </w:r>
+      <w:bookmarkEnd w:id="18"/>
+      <w:proofErr w:type="spellEnd"/>
+    </w:p>
+    <w:p>
+      <w:pPr>
+        <w:pStyle w:val="Paragraphedeliste"/>
+        <w:numPr>
+          <w:ilvl w:val="0"/>
+          <w:numId w:val="13"/>
+        </w:numPr>
+      </w:pPr>
+      <w:r>
+        <w:t>Retourne l’indice de la f</w:t>
+      </w:r>
+      <w:r>
+        <w:t>action avec le moins de partisans en dehors des factions avec 0 partisans</w:t>
+      </w:r>
     </w:p>
     <w:p>
       <w:pPr>
@@ -2881,13 +3030,17 @@
           <w:lang w:val="en-US"/>
         </w:rPr>
       </w:pPr>
+      <w:bookmarkStart w:id="19" w:name="_Toc65860755"/>
+      <w:proofErr w:type="spellStart"/>
       <w:r>
         <w:rPr>
           <w:lang w:val="en-US"/>
         </w:rPr>
+        <w:lastRenderedPageBreak/>
         <w:t>JsonScenariosRepository</w:t>
       </w:r>
-      <w:bookmarkEnd w:id="16"/>
+      <w:bookmarkEnd w:id="19"/>
+      <w:proofErr w:type="spellEnd"/>
     </w:p>
     <w:p>
       <w:pPr>
@@ -3035,7 +3188,6 @@
         </w:numPr>
       </w:pPr>
       <w:r>
-        <w:lastRenderedPageBreak/>
         <w:t xml:space="preserve">Cf partie </w:t>
       </w:r>
       <w:r>
@@ -3088,14 +3240,16 @@
           <w:lang w:val="en-US"/>
         </w:rPr>
       </w:pPr>
-      <w:bookmarkStart w:id="17" w:name="_Toc65532916"/>
+      <w:bookmarkStart w:id="20" w:name="_Toc65860756"/>
+      <w:proofErr w:type="spellStart"/>
       <w:r>
         <w:rPr>
           <w:lang w:val="en-US"/>
         </w:rPr>
         <w:t>JsonEventsRepository</w:t>
       </w:r>
-      <w:bookmarkEnd w:id="17"/>
+      <w:bookmarkEnd w:id="20"/>
+      <w:proofErr w:type="spellEnd"/>
     </w:p>
     <w:p>
       <w:pPr>
@@ -3235,7 +3389,6 @@
         <w:t>Même fonctionnement que le parsing des événements</w:t>
       </w:r>
     </w:p>
-    <w:p/>
     <w:p>
       <w:pPr>
         <w:pStyle w:val="Paragraphedeliste"/>
@@ -3383,58 +3536,6 @@
         <w:t>Même fonctionnement que le parsing des événements</w:t>
       </w:r>
     </w:p>
-    <w:p>
-      <w:pPr>
-        <w:pStyle w:val="Titre1"/>
-        <w:rPr>
-          <w:lang w:val="en-US"/>
-        </w:rPr>
-      </w:pPr>
-      <w:bookmarkStart w:id="18" w:name="_Toc65532918"/>
-      <w:r>
-        <w:rPr>
-          <w:lang w:val="en-US"/>
-        </w:rPr>
-        <w:t>Description Design patterns</w:t>
-      </w:r>
-      <w:bookmarkEnd w:id="18"/>
-    </w:p>
-    <w:p>
-      <w:pPr>
-        <w:rPr>
-          <w:lang w:val="en-US"/>
-        </w:rPr>
-      </w:pPr>
-    </w:p>
-    <w:p>
-      <w:pPr>
-        <w:pStyle w:val="Titre1"/>
-      </w:pPr>
-      <w:bookmarkStart w:id="19" w:name="_Toc65532919"/>
-      <w:r>
-        <w:t>Schémas</w:t>
-      </w:r>
-      <w:bookmarkEnd w:id="19"/>
-    </w:p>
-    <w:p/>
-    <w:p>
-      <w:pPr>
-        <w:pStyle w:val="Titre1"/>
-        <w:rPr>
-          <w:rFonts w:ascii="Segoe UI" w:eastAsiaTheme="minorHAnsi" w:hAnsi="Segoe UI" w:cs="Segoe UI"/>
-          <w:color w:val="24292E"/>
-          <w:sz w:val="21"/>
-          <w:szCs w:val="21"/>
-          <w:shd w:val="clear" w:color="auto" w:fill="FFFFFF"/>
-        </w:rPr>
-      </w:pPr>
-      <w:bookmarkStart w:id="20" w:name="_Toc65532920"/>
-      <w:r>
-        <w:t>Exemples pour appréhender la solution</w:t>
-      </w:r>
-      <w:bookmarkEnd w:id="20"/>
-    </w:p>
-    <w:p/>
     <w:sectPr>
       <w:pgSz w:w="11906" w:h="16838"/>
       <w:pgMar w:top="1440" w:right="1440" w:bottom="1440" w:left="1440" w:header="708" w:footer="708" w:gutter="0"/>
@@ -4578,6 +4679,119 @@
     </w:lvl>
   </w:abstractNum>
   <w:abstractNum w:abstractNumId="10" w15:restartNumberingAfterBreak="0">
+    <w:nsid w:val="6C5136D4"/>
+    <w:multiLevelType w:val="hybridMultilevel"/>
+    <w:tmpl w:val="301AE53A"/>
+    <w:lvl w:ilvl="0" w:tplc="040C0001">
+      <w:start w:val="1"/>
+      <w:numFmt w:val="bullet"/>
+      <w:lvlText w:val=""/>
+      <w:lvlJc w:val="left"/>
+      <w:pPr>
+        <w:ind w:left="720" w:hanging="360"/>
+      </w:pPr>
+      <w:rPr>
+        <w:rFonts w:ascii="Symbol" w:hAnsi="Symbol" w:hint="default"/>
+      </w:rPr>
+    </w:lvl>
+    <w:lvl w:ilvl="1" w:tplc="040C0003" w:tentative="1">
+      <w:start w:val="1"/>
+      <w:numFmt w:val="bullet"/>
+      <w:lvlText w:val="o"/>
+      <w:lvlJc w:val="left"/>
+      <w:pPr>
+        <w:ind w:left="1440" w:hanging="360"/>
+      </w:pPr>
+      <w:rPr>
+        <w:rFonts w:ascii="Courier New" w:hAnsi="Courier New" w:cs="Courier New" w:hint="default"/>
+      </w:rPr>
+    </w:lvl>
+    <w:lvl w:ilvl="2" w:tplc="040C0005" w:tentative="1">
+      <w:start w:val="1"/>
+      <w:numFmt w:val="bullet"/>
+      <w:lvlText w:val=""/>
+      <w:lvlJc w:val="left"/>
+      <w:pPr>
+        <w:ind w:left="2160" w:hanging="360"/>
+      </w:pPr>
+      <w:rPr>
+        <w:rFonts w:ascii="Wingdings" w:hAnsi="Wingdings" w:hint="default"/>
+      </w:rPr>
+    </w:lvl>
+    <w:lvl w:ilvl="3" w:tplc="040C0001" w:tentative="1">
+      <w:start w:val="1"/>
+      <w:numFmt w:val="bullet"/>
+      <w:lvlText w:val=""/>
+      <w:lvlJc w:val="left"/>
+      <w:pPr>
+        <w:ind w:left="2880" w:hanging="360"/>
+      </w:pPr>
+      <w:rPr>
+        <w:rFonts w:ascii="Symbol" w:hAnsi="Symbol" w:hint="default"/>
+      </w:rPr>
+    </w:lvl>
+    <w:lvl w:ilvl="4" w:tplc="040C0003" w:tentative="1">
+      <w:start w:val="1"/>
+      <w:numFmt w:val="bullet"/>
+      <w:lvlText w:val="o"/>
+      <w:lvlJc w:val="left"/>
+      <w:pPr>
+        <w:ind w:left="3600" w:hanging="360"/>
+      </w:pPr>
+      <w:rPr>
+        <w:rFonts w:ascii="Courier New" w:hAnsi="Courier New" w:cs="Courier New" w:hint="default"/>
+      </w:rPr>
+    </w:lvl>
+    <w:lvl w:ilvl="5" w:tplc="040C0005" w:tentative="1">
+      <w:start w:val="1"/>
+      <w:numFmt w:val="bullet"/>
+      <w:lvlText w:val=""/>
+      <w:lvlJc w:val="left"/>
+      <w:pPr>
+        <w:ind w:left="4320" w:hanging="360"/>
+      </w:pPr>
+      <w:rPr>
+        <w:rFonts w:ascii="Wingdings" w:hAnsi="Wingdings" w:hint="default"/>
+      </w:rPr>
+    </w:lvl>
+    <w:lvl w:ilvl="6" w:tplc="040C0001" w:tentative="1">
+      <w:start w:val="1"/>
+      <w:numFmt w:val="bullet"/>
+      <w:lvlText w:val=""/>
+      <w:lvlJc w:val="left"/>
+      <w:pPr>
+        <w:ind w:left="5040" w:hanging="360"/>
+      </w:pPr>
+      <w:rPr>
+        <w:rFonts w:ascii="Symbol" w:hAnsi="Symbol" w:hint="default"/>
+      </w:rPr>
+    </w:lvl>
+    <w:lvl w:ilvl="7" w:tplc="040C0003" w:tentative="1">
+      <w:start w:val="1"/>
+      <w:numFmt w:val="bullet"/>
+      <w:lvlText w:val="o"/>
+      <w:lvlJc w:val="left"/>
+      <w:pPr>
+        <w:ind w:left="5760" w:hanging="360"/>
+      </w:pPr>
+      <w:rPr>
+        <w:rFonts w:ascii="Courier New" w:hAnsi="Courier New" w:cs="Courier New" w:hint="default"/>
+      </w:rPr>
+    </w:lvl>
+    <w:lvl w:ilvl="8" w:tplc="040C0005" w:tentative="1">
+      <w:start w:val="1"/>
+      <w:numFmt w:val="bullet"/>
+      <w:lvlText w:val=""/>
+      <w:lvlJc w:val="left"/>
+      <w:pPr>
+        <w:ind w:left="6480" w:hanging="360"/>
+      </w:pPr>
+      <w:rPr>
+        <w:rFonts w:ascii="Wingdings" w:hAnsi="Wingdings" w:hint="default"/>
+      </w:rPr>
+    </w:lvl>
+  </w:abstractNum>
+  <w:abstractNum w:abstractNumId="11" w15:restartNumberingAfterBreak="0">
     <w:nsid w:val="6E55060E"/>
     <w:multiLevelType w:val="hybridMultilevel"/>
     <w:tmpl w:val="F36045D2"/>
@@ -4690,7 +4904,7 @@
       </w:rPr>
     </w:lvl>
   </w:abstractNum>
-  <w:abstractNum w:abstractNumId="11" w15:restartNumberingAfterBreak="0">
+  <w:abstractNum w:abstractNumId="12" w15:restartNumberingAfterBreak="0">
     <w:nsid w:val="7AB71AEC"/>
     <w:multiLevelType w:val="hybridMultilevel"/>
     <w:tmpl w:val="12A0D364"/>
@@ -4807,7 +5021,7 @@
     <w:abstractNumId w:val="7"/>
   </w:num>
   <w:num w:numId="2">
-    <w:abstractNumId w:val="11"/>
+    <w:abstractNumId w:val="12"/>
   </w:num>
   <w:num w:numId="3">
     <w:abstractNumId w:val="5"/>
@@ -4837,6 +5051,9 @@
     <w:abstractNumId w:val="2"/>
   </w:num>
   <w:num w:numId="12">
+    <w:abstractNumId w:val="11"/>
+  </w:num>
+  <w:num w:numId="13">
     <w:abstractNumId w:val="10"/>
   </w:num>
 </w:numbering>
@@ -5249,17 +5466,18 @@
     <w:link w:val="Titre1Car"/>
     <w:uiPriority w:val="9"/>
     <w:qFormat/>
-    <w:rsid w:val="00016419"/>
+    <w:rsid w:val="001D0AD2"/>
     <w:pPr>
       <w:keepNext/>
       <w:keepLines/>
-      <w:spacing w:before="240" w:after="0"/>
+      <w:spacing w:before="360" w:after="120"/>
       <w:outlineLvl w:val="0"/>
     </w:pPr>
     <w:rPr>
       <w:rFonts w:asciiTheme="majorHAnsi" w:eastAsiaTheme="majorEastAsia" w:hAnsiTheme="majorHAnsi" w:cstheme="majorBidi"/>
-      <w:color w:val="2F5496" w:themeColor="accent1" w:themeShade="BF"/>
-      <w:sz w:val="32"/>
+      <w:b/>
+      <w:color w:val="833C0B" w:themeColor="accent2" w:themeShade="80"/>
+      <w:sz w:val="34"/>
       <w:szCs w:val="32"/>
     </w:rPr>
   </w:style>
@@ -5271,17 +5489,18 @@
     <w:uiPriority w:val="9"/>
     <w:unhideWhenUsed/>
     <w:qFormat/>
-    <w:rsid w:val="00E30C29"/>
+    <w:rsid w:val="001D0AD2"/>
     <w:pPr>
       <w:keepNext/>
       <w:keepLines/>
-      <w:spacing w:before="40" w:after="0"/>
+      <w:spacing w:before="160" w:after="120"/>
       <w:outlineLvl w:val="1"/>
     </w:pPr>
     <w:rPr>
       <w:rFonts w:asciiTheme="majorHAnsi" w:eastAsiaTheme="majorEastAsia" w:hAnsiTheme="majorHAnsi" w:cstheme="majorBidi"/>
-      <w:color w:val="2F5496" w:themeColor="accent1" w:themeShade="BF"/>
-      <w:sz w:val="26"/>
+      <w:b/>
+      <w:color w:val="1F4E79" w:themeColor="accent5" w:themeShade="80"/>
+      <w:sz w:val="30"/>
       <w:szCs w:val="26"/>
     </w:rPr>
   </w:style>
@@ -5293,17 +5512,18 @@
     <w:uiPriority w:val="9"/>
     <w:unhideWhenUsed/>
     <w:qFormat/>
-    <w:rsid w:val="00BC551A"/>
+    <w:rsid w:val="001D0AD2"/>
     <w:pPr>
       <w:keepNext/>
       <w:keepLines/>
-      <w:spacing w:before="40" w:after="0"/>
+      <w:spacing w:before="160" w:after="120"/>
       <w:outlineLvl w:val="2"/>
     </w:pPr>
     <w:rPr>
       <w:rFonts w:asciiTheme="majorHAnsi" w:eastAsiaTheme="majorEastAsia" w:hAnsiTheme="majorHAnsi" w:cstheme="majorBidi"/>
-      <w:color w:val="1F3763" w:themeColor="accent1" w:themeShade="7F"/>
-      <w:sz w:val="24"/>
+      <w:b/>
+      <w:color w:val="385623" w:themeColor="accent6" w:themeShade="80"/>
+      <w:sz w:val="26"/>
       <w:szCs w:val="24"/>
     </w:rPr>
   </w:style>
@@ -5315,18 +5535,42 @@
     <w:uiPriority w:val="9"/>
     <w:unhideWhenUsed/>
     <w:qFormat/>
-    <w:rsid w:val="00621307"/>
+    <w:rsid w:val="001D0AD2"/>
     <w:pPr>
       <w:keepNext/>
       <w:keepLines/>
-      <w:spacing w:before="40" w:after="0"/>
+      <w:spacing w:before="160" w:after="120"/>
       <w:outlineLvl w:val="3"/>
     </w:pPr>
     <w:rPr>
       <w:rFonts w:asciiTheme="majorHAnsi" w:eastAsiaTheme="majorEastAsia" w:hAnsiTheme="majorHAnsi" w:cstheme="majorBidi"/>
+      <w:b/>
       <w:i/>
       <w:iCs/>
-      <w:color w:val="2F5496" w:themeColor="accent1" w:themeShade="BF"/>
+      <w:color w:val="7030A0"/>
+      <w:sz w:val="24"/>
+    </w:rPr>
+  </w:style>
+  <w:style w:type="paragraph" w:styleId="Titre5">
+    <w:name w:val="heading 5"/>
+    <w:basedOn w:val="Normal"/>
+    <w:next w:val="Normal"/>
+    <w:link w:val="Titre5Car"/>
+    <w:uiPriority w:val="9"/>
+    <w:semiHidden/>
+    <w:unhideWhenUsed/>
+    <w:qFormat/>
+    <w:rsid w:val="001D0AD2"/>
+    <w:pPr>
+      <w:keepNext/>
+      <w:keepLines/>
+      <w:spacing w:before="160" w:after="120"/>
+      <w:outlineLvl w:val="4"/>
+    </w:pPr>
+    <w:rPr>
+      <w:rFonts w:asciiTheme="majorHAnsi" w:eastAsiaTheme="majorEastAsia" w:hAnsiTheme="majorHAnsi" w:cstheme="majorBidi"/>
+      <w:b/>
+      <w:color w:val="C00000"/>
     </w:rPr>
   </w:style>
   <w:style w:type="character" w:default="1" w:styleId="Policepardfaut">
@@ -5361,11 +5605,12 @@
     <w:basedOn w:val="Policepardfaut"/>
     <w:link w:val="Titre1"/>
     <w:uiPriority w:val="9"/>
-    <w:rsid w:val="00016419"/>
+    <w:rsid w:val="001D0AD2"/>
     <w:rPr>
       <w:rFonts w:asciiTheme="majorHAnsi" w:eastAsiaTheme="majorEastAsia" w:hAnsiTheme="majorHAnsi" w:cstheme="majorBidi"/>
-      <w:color w:val="2F5496" w:themeColor="accent1" w:themeShade="BF"/>
-      <w:sz w:val="32"/>
+      <w:b/>
+      <w:color w:val="833C0B" w:themeColor="accent2" w:themeShade="80"/>
+      <w:sz w:val="34"/>
       <w:szCs w:val="32"/>
     </w:rPr>
   </w:style>
@@ -5410,7 +5655,7 @@
     <w:link w:val="Sous-titreCar"/>
     <w:uiPriority w:val="11"/>
     <w:qFormat/>
-    <w:rsid w:val="00BA394C"/>
+    <w:rsid w:val="001D0AD2"/>
     <w:pPr>
       <w:numPr>
         <w:ilvl w:val="1"/>
@@ -5420,6 +5665,7 @@
       <w:rFonts w:eastAsiaTheme="minorEastAsia"/>
       <w:color w:val="5A5A5A" w:themeColor="text1" w:themeTint="A5"/>
       <w:spacing w:val="15"/>
+      <w:u w:val="single"/>
     </w:rPr>
   </w:style>
   <w:style w:type="character" w:customStyle="1" w:styleId="Sous-titreCar">
@@ -5427,11 +5673,12 @@
     <w:basedOn w:val="Policepardfaut"/>
     <w:link w:val="Sous-titre"/>
     <w:uiPriority w:val="11"/>
-    <w:rsid w:val="00BA394C"/>
+    <w:rsid w:val="001D0AD2"/>
     <w:rPr>
       <w:rFonts w:eastAsiaTheme="minorEastAsia"/>
       <w:color w:val="5A5A5A" w:themeColor="text1" w:themeTint="A5"/>
       <w:spacing w:val="15"/>
+      <w:u w:val="single"/>
     </w:rPr>
   </w:style>
   <w:style w:type="paragraph" w:styleId="Paragraphedeliste">
@@ -5450,11 +5697,12 @@
     <w:basedOn w:val="Policepardfaut"/>
     <w:link w:val="Titre2"/>
     <w:uiPriority w:val="9"/>
-    <w:rsid w:val="00E30C29"/>
+    <w:rsid w:val="001D0AD2"/>
     <w:rPr>
       <w:rFonts w:asciiTheme="majorHAnsi" w:eastAsiaTheme="majorEastAsia" w:hAnsiTheme="majorHAnsi" w:cstheme="majorBidi"/>
-      <w:color w:val="2F5496" w:themeColor="accent1" w:themeShade="BF"/>
-      <w:sz w:val="26"/>
+      <w:b/>
+      <w:color w:val="1F4E79" w:themeColor="accent5" w:themeShade="80"/>
+      <w:sz w:val="30"/>
       <w:szCs w:val="26"/>
     </w:rPr>
   </w:style>
@@ -5539,11 +5787,12 @@
     <w:basedOn w:val="Policepardfaut"/>
     <w:link w:val="Titre3"/>
     <w:uiPriority w:val="9"/>
-    <w:rsid w:val="00BC551A"/>
+    <w:rsid w:val="001D0AD2"/>
     <w:rPr>
       <w:rFonts w:asciiTheme="majorHAnsi" w:eastAsiaTheme="majorEastAsia" w:hAnsiTheme="majorHAnsi" w:cstheme="majorBidi"/>
-      <w:color w:val="1F3763" w:themeColor="accent1" w:themeShade="7F"/>
-      <w:sz w:val="24"/>
+      <w:b/>
+      <w:color w:val="385623" w:themeColor="accent6" w:themeShade="80"/>
+      <w:sz w:val="26"/>
       <w:szCs w:val="24"/>
     </w:rPr>
   </w:style>
@@ -5552,12 +5801,27 @@
     <w:basedOn w:val="Policepardfaut"/>
     <w:link w:val="Titre4"/>
     <w:uiPriority w:val="9"/>
-    <w:rsid w:val="00621307"/>
+    <w:rsid w:val="001D0AD2"/>
     <w:rPr>
       <w:rFonts w:asciiTheme="majorHAnsi" w:eastAsiaTheme="majorEastAsia" w:hAnsiTheme="majorHAnsi" w:cstheme="majorBidi"/>
+      <w:b/>
       <w:i/>
       <w:iCs/>
-      <w:color w:val="2F5496" w:themeColor="accent1" w:themeShade="BF"/>
+      <w:color w:val="7030A0"/>
+      <w:sz w:val="24"/>
+    </w:rPr>
+  </w:style>
+  <w:style w:type="character" w:customStyle="1" w:styleId="Titre5Car">
+    <w:name w:val="Titre 5 Car"/>
+    <w:basedOn w:val="Policepardfaut"/>
+    <w:link w:val="Titre5"/>
+    <w:uiPriority w:val="9"/>
+    <w:semiHidden/>
+    <w:rsid w:val="001D0AD2"/>
+    <w:rPr>
+      <w:rFonts w:asciiTheme="majorHAnsi" w:eastAsiaTheme="majorEastAsia" w:hAnsiTheme="majorHAnsi" w:cstheme="majorBidi"/>
+      <w:b/>
+      <w:color w:val="C00000"/>
     </w:rPr>
   </w:style>
 </w:styles>

</xml_diff>